<commit_message>
actualizacion bienvenida, esquema comun, form correo ecologia 2 adicion practica 1 ecologia 2
</commit_message>
<xml_diff>
--- a/programas/programa-ecologia-ii.docx
+++ b/programas/programa-ecologia-ii.docx
@@ -249,7 +249,7 @@
         <w:pStyle w:val="FirstParagraph"/>
       </w:pPr>
       <w:r>
-        <w:t xml:space="preserve">Esta asignatura trata sobre el análisis de modelos de los procesos ecológicos esenciales que sustentan la vida del planeta, la estructura de las poblaciones y comunidades con sus organismos como elementos bióticos del ecosistema para conocimiento de la diversidad y las relaciones organismos – naturaleza y orientado al entendimiento de dinámica de la tierra. El análisis de las fluctuaciones de la población, formas de sucesión y los tipos de distribución; de los conceptos fundamentales poblacionales, los potenciales biológicos del crecimiento, las formas y estrategias en la adaptabilidad de las mismas. El impacto a nivel global y los mecanismos humanos para el control y la estabilidad.</w:t>
+        <w:t xml:space="preserve">Esta asignatura trata sobre el análisis de modelos de los procesos ecológicos esenciales que sustentan la vida del planeta, la estructura de las poblaciones y comunidades con sus organismos como elementos bióticos del ecosistema para conocimiento de la diversidad y las relaciones organismos – naturaleza y orientado al entendimiento dinámico de la tierra. El análisis de las fluctuaciones de la población, formas de sucesión y los tipos de distribución; de los conceptos fundamentales poblacionales, los potenciales biológicos del crecimiento, las formas y estrategias en la adaptabilidad de las mismas. El impacto a nivel global y los mecanismos humanos para el control y la estabilidad.</w:t>
       </w:r>
     </w:p>
     <w:p>
@@ -759,27 +759,35 @@
       <w:r>
         <w:t xml:space="preserve">Referencias Básicas.</w:t>
       </w:r>
-      <w:r>
-        <w:t xml:space="preserve"> </w:t>
-      </w:r>
+    </w:p>
+    <w:p>
+      <w:pPr>
+        <w:pStyle w:val="TextBody"/>
+      </w:pPr>
       <w:r>
         <w:t xml:space="preserve">Odum, Eugene P., Barret H, Garry W, y Aguilar Ortega, María Teresa. (2008). Fundamentos de Ecología. Madrid: CENGAGE Learning Latin America.</w:t>
       </w:r>
-      <w:r>
-        <w:t xml:space="preserve"> </w:t>
-      </w:r>
+    </w:p>
+    <w:p>
+      <w:pPr>
+        <w:pStyle w:val="TextBody"/>
+      </w:pPr>
       <w:r>
         <w:t xml:space="preserve">Smith, Thomas M., y Smith, Robert Leo. (2007). Ecología. Madrid: Pearson Educación.</w:t>
       </w:r>
-      <w:r>
-        <w:t xml:space="preserve"> </w:t>
-      </w:r>
+    </w:p>
+    <w:p>
+      <w:pPr>
+        <w:pStyle w:val="TextBody"/>
+      </w:pPr>
       <w:r>
         <w:t xml:space="preserve">Sarmiento, Guillermo (1980). Los Ecosistemas y la Ecósfera. Editorial Blume, S.A. Milanesat 21-23 08017 Barcelona.</w:t>
       </w:r>
-      <w:r>
-        <w:t xml:space="preserve"> </w:t>
-      </w:r>
+    </w:p>
+    <w:p>
+      <w:pPr>
+        <w:pStyle w:val="TextBody"/>
+      </w:pPr>
       <w:r>
         <w:t xml:space="preserve">Vázquez Torre Ana María Guadalupe (1993). Ecología y formación ambiental. 53500, México: McGraw-Hill/Interamericana Editores</w:t>
       </w:r>
@@ -791,57 +799,75 @@
       <w:r>
         <w:t xml:space="preserve">Referencias Complementarias.</w:t>
       </w:r>
-      <w:r>
-        <w:t xml:space="preserve"> </w:t>
-      </w:r>
+    </w:p>
+    <w:p>
+      <w:pPr>
+        <w:pStyle w:val="TextBody"/>
+      </w:pPr>
       <w:r>
         <w:t xml:space="preserve">Boege Ek del Val, Karina. (2012). Ecología y Evolución de las Interacciones Bióticas. Argentina: Fondo de Cultura Económica.</w:t>
       </w:r>
-      <w:r>
-        <w:t xml:space="preserve"> </w:t>
-      </w:r>
+    </w:p>
+    <w:p>
+      <w:pPr>
+        <w:pStyle w:val="TextBody"/>
+      </w:pPr>
       <w:r>
         <w:t xml:space="preserve">Escolástico León, Consuelo., Cabildo Miranda, María del Pilar, Claramunt Vallespí, Rosa María, Claramunt Vallespín Teresa. (2013). Ecología I: Introducción Organismos y Poblaciones. UNED: Madrid.</w:t>
       </w:r>
-      <w:r>
-        <w:t xml:space="preserve"> </w:t>
-      </w:r>
+    </w:p>
+    <w:p>
+      <w:pPr>
+        <w:pStyle w:val="TextBody"/>
+      </w:pPr>
       <w:r>
         <w:t xml:space="preserve">Escolástico León, Consuelo., Cabildo Miranda, María del Pilar, Claramunt Vallespí, Rosa María, Claramunt Vallespín Teresa. (2013). Ecología II: Comunidades y Ecosistemas. UNED: Madrid.</w:t>
       </w:r>
-      <w:r>
-        <w:t xml:space="preserve"> </w:t>
-      </w:r>
+    </w:p>
+    <w:p>
+      <w:pPr>
+        <w:pStyle w:val="TextBody"/>
+      </w:pPr>
       <w:r>
         <w:t xml:space="preserve">Samo Lumbreras, Antonio José., Garmendia Salvador, Alfonso y Delgado, Juan Antonio. (2008). Introducción práctica a la Ecología. Pearson Prentice Hall: Madrid.</w:t>
       </w:r>
-      <w:r>
-        <w:t xml:space="preserve"> </w:t>
-      </w:r>
+    </w:p>
+    <w:p>
+      <w:pPr>
+        <w:pStyle w:val="TextBody"/>
+      </w:pPr>
       <w:r>
         <w:t xml:space="preserve">Tarbuck, Edward J., y Lutgens Frederick K. (2005). Ciencias de la Tierra. Madrid: Pearson Prentice Hall.</w:t>
       </w:r>
-      <w:r>
-        <w:t xml:space="preserve"> </w:t>
-      </w:r>
+    </w:p>
+    <w:p>
+      <w:pPr>
+        <w:pStyle w:val="TextBody"/>
+      </w:pPr>
       <w:r>
         <w:t xml:space="preserve">Yánez, Patricio. (2014). Ecología y Biodiversidad desde el neotrópico: UNIBE/UIDE: Quito, Ecuador.</w:t>
       </w:r>
-      <w:r>
-        <w:t xml:space="preserve"> </w:t>
-      </w:r>
+    </w:p>
+    <w:p>
+      <w:pPr>
+        <w:pStyle w:val="TextBody"/>
+      </w:pPr>
       <w:r>
         <w:t xml:space="preserve">Magurran, A. E. (1988). Ecological diversity and its measurement. Princeton University Press, Princeton, New Jersey, 179 pp.</w:t>
       </w:r>
-      <w:r>
-        <w:t xml:space="preserve"> </w:t>
-      </w:r>
+    </w:p>
+    <w:p>
+      <w:pPr>
+        <w:pStyle w:val="TextBody"/>
+      </w:pPr>
       <w:r>
         <w:t xml:space="preserve">Alcolado, P.M. (1984). Conceptos e índices relacionados con la diversidad. Avicennia, 1998, 8/9: 7-21.</w:t>
       </w:r>
-      <w:r>
-        <w:t xml:space="preserve"> </w:t>
-      </w:r>
+    </w:p>
+    <w:p>
+      <w:pPr>
+        <w:pStyle w:val="TextBody"/>
+      </w:pPr>
       <w:r>
         <w:t xml:space="preserve">Alcolado, P.M. (1984). Utilidad de algunos Índices ecológicos estructurales en el estudio de comunidades marinas de Cuba. Cien. Bioi., 11: 61-77.</w:t>
       </w:r>

</xml_diff>